<commit_message>
inicio use case 2
</commit_message>
<xml_diff>
--- a/Practica 1/Use case 1.docx
+++ b/Practica 1/Use case 1.docx
@@ -488,14 +488,197 @@
     </w:p>
     <w:p>
       <w:pPr>
-        <w:ind w:left="360"/>
-        <w:jc w:val="both"/>
-        <w:rPr>
-          <w:rFonts w:ascii="Times New Roman" w:hAnsi="Times New Roman" w:cs="Times New Roman"/>
-          <w:sz w:val="24"/>
-          <w:lang w:val="en-US"/>
-        </w:rPr>
-      </w:pPr>
+        <w:jc w:val="both"/>
+        <w:rPr>
+          <w:rFonts w:ascii="Times New Roman" w:hAnsi="Times New Roman" w:cs="Times New Roman"/>
+          <w:sz w:val="24"/>
+          <w:lang w:val="en-US"/>
+        </w:rPr>
+      </w:pPr>
+    </w:p>
+    <w:p>
+      <w:pPr>
+        <w:jc w:val="both"/>
+        <w:rPr>
+          <w:rFonts w:ascii="Times New Roman" w:hAnsi="Times New Roman" w:cs="Times New Roman"/>
+          <w:sz w:val="24"/>
+          <w:lang w:val="en-US"/>
+        </w:rPr>
+      </w:pPr>
+    </w:p>
+    <w:p>
+      <w:pPr>
+        <w:jc w:val="both"/>
+        <w:rPr>
+          <w:rFonts w:ascii="Times New Roman" w:hAnsi="Times New Roman" w:cs="Times New Roman"/>
+          <w:sz w:val="24"/>
+          <w:lang w:val="en-US"/>
+        </w:rPr>
+      </w:pPr>
+    </w:p>
+    <w:p>
+      <w:pPr>
+        <w:jc w:val="both"/>
+        <w:rPr>
+          <w:rFonts w:ascii="Times New Roman" w:hAnsi="Times New Roman" w:cs="Times New Roman"/>
+          <w:sz w:val="24"/>
+          <w:lang w:val="en-US"/>
+        </w:rPr>
+      </w:pPr>
+    </w:p>
+    <w:p>
+      <w:pPr>
+        <w:jc w:val="both"/>
+        <w:rPr>
+          <w:rFonts w:ascii="Times New Roman" w:hAnsi="Times New Roman" w:cs="Times New Roman"/>
+          <w:sz w:val="24"/>
+          <w:lang w:val="en-US"/>
+        </w:rPr>
+      </w:pPr>
+    </w:p>
+    <w:p>
+      <w:pPr>
+        <w:jc w:val="both"/>
+        <w:rPr>
+          <w:rFonts w:ascii="Times New Roman" w:hAnsi="Times New Roman" w:cs="Times New Roman"/>
+          <w:sz w:val="24"/>
+          <w:lang w:val="en-US"/>
+        </w:rPr>
+      </w:pPr>
+    </w:p>
+    <w:p>
+      <w:pPr>
+        <w:jc w:val="both"/>
+        <w:rPr>
+          <w:rFonts w:ascii="Times New Roman" w:hAnsi="Times New Roman" w:cs="Times New Roman"/>
+          <w:sz w:val="24"/>
+          <w:lang w:val="en-US"/>
+        </w:rPr>
+      </w:pPr>
+    </w:p>
+    <w:p>
+      <w:pPr>
+        <w:jc w:val="both"/>
+        <w:rPr>
+          <w:rFonts w:ascii="Times New Roman" w:hAnsi="Times New Roman" w:cs="Times New Roman"/>
+          <w:sz w:val="24"/>
+          <w:lang w:val="en-US"/>
+        </w:rPr>
+      </w:pPr>
+    </w:p>
+    <w:p>
+      <w:pPr>
+        <w:jc w:val="both"/>
+        <w:rPr>
+          <w:rFonts w:ascii="Times New Roman" w:hAnsi="Times New Roman" w:cs="Times New Roman"/>
+          <w:sz w:val="24"/>
+          <w:lang w:val="en-US"/>
+        </w:rPr>
+      </w:pPr>
+      <w:r>
+        <w:rPr>
+          <w:rFonts w:ascii="Times New Roman" w:hAnsi="Times New Roman" w:cs="Times New Roman"/>
+          <w:sz w:val="24"/>
+          <w:lang w:val="en-US"/>
+        </w:rPr>
+        <w:lastRenderedPageBreak/>
+        <w:t>Introduce a new offer</w:t>
+      </w:r>
+    </w:p>
+    <w:p>
+      <w:pPr>
+        <w:jc w:val="both"/>
+        <w:rPr>
+          <w:rFonts w:ascii="Times New Roman" w:hAnsi="Times New Roman" w:cs="Times New Roman"/>
+          <w:sz w:val="24"/>
+          <w:lang w:val="en-US"/>
+        </w:rPr>
+      </w:pPr>
+      <w:r>
+        <w:rPr>
+          <w:rFonts w:ascii="Times New Roman" w:hAnsi="Times New Roman" w:cs="Times New Roman"/>
+          <w:sz w:val="24"/>
+          <w:lang w:val="en-US"/>
+        </w:rPr>
+        <w:t>Primary Actor: Registered user. Host</w:t>
+      </w:r>
+    </w:p>
+    <w:p>
+      <w:pPr>
+        <w:jc w:val="both"/>
+        <w:rPr>
+          <w:rFonts w:ascii="Times New Roman" w:hAnsi="Times New Roman" w:cs="Times New Roman"/>
+          <w:sz w:val="24"/>
+          <w:lang w:val="en-US"/>
+        </w:rPr>
+      </w:pPr>
+      <w:r>
+        <w:rPr>
+          <w:rFonts w:ascii="Times New Roman" w:hAnsi="Times New Roman" w:cs="Times New Roman"/>
+          <w:sz w:val="24"/>
+          <w:lang w:val="en-US"/>
+        </w:rPr>
+        <w:t>Stakeholders and Goals:</w:t>
+      </w:r>
+    </w:p>
+    <w:p>
+      <w:pPr>
+        <w:pStyle w:val="Prrafodelista"/>
+        <w:numPr>
+          <w:ilvl w:val="0"/>
+          <w:numId w:val="2"/>
+        </w:numPr>
+        <w:jc w:val="both"/>
+        <w:rPr>
+          <w:rFonts w:ascii="Times New Roman" w:hAnsi="Times New Roman" w:cs="Times New Roman"/>
+          <w:sz w:val="24"/>
+          <w:lang w:val="en-US"/>
+        </w:rPr>
+      </w:pPr>
+      <w:r>
+        <w:rPr>
+          <w:rFonts w:ascii="Times New Roman" w:hAnsi="Times New Roman" w:cs="Times New Roman"/>
+          <w:sz w:val="24"/>
+          <w:lang w:val="en-US"/>
+        </w:rPr>
+        <w:t>Host user: Put an offer to its house</w:t>
+      </w:r>
+    </w:p>
+    <w:p>
+      <w:pPr>
+        <w:jc w:val="both"/>
+        <w:rPr>
+          <w:rFonts w:ascii="Times New Roman" w:hAnsi="Times New Roman" w:cs="Times New Roman"/>
+          <w:sz w:val="24"/>
+          <w:lang w:val="en-US"/>
+        </w:rPr>
+      </w:pPr>
+      <w:r>
+        <w:rPr>
+          <w:rFonts w:ascii="Times New Roman" w:hAnsi="Times New Roman" w:cs="Times New Roman"/>
+          <w:sz w:val="24"/>
+          <w:lang w:val="en-US"/>
+        </w:rPr>
+        <w:t>Preconditions: The user is identified and login as a host. The host has uploaded before the house</w:t>
+      </w:r>
+    </w:p>
+    <w:p>
+      <w:pPr>
+        <w:jc w:val="both"/>
+        <w:rPr>
+          <w:rFonts w:ascii="Times New Roman" w:hAnsi="Times New Roman" w:cs="Times New Roman"/>
+          <w:sz w:val="24"/>
+          <w:lang w:val="en-US"/>
+        </w:rPr>
+      </w:pPr>
+      <w:r>
+        <w:rPr>
+          <w:rFonts w:ascii="Times New Roman" w:hAnsi="Times New Roman" w:cs="Times New Roman"/>
+          <w:sz w:val="24"/>
+          <w:lang w:val="en-US"/>
+        </w:rPr>
+        <w:t xml:space="preserve">Success guarantee (Post-conditions): The host put an offer in the system, the admin </w:t>
+      </w:r>
       <w:bookmarkStart w:id="0" w:name="_GoBack"/>
       <w:bookmarkEnd w:id="0"/>
     </w:p>
@@ -627,7 +810,7 @@
   <w:abstractNum w:abstractNumId="1" w15:restartNumberingAfterBreak="0">
     <w:nsid w:val="5E38631A"/>
     <w:multiLevelType w:val="hybridMultilevel"/>
-    <w:tmpl w:val="9BB8652A"/>
+    <w:tmpl w:val="85A804EC"/>
     <w:lvl w:ilvl="0" w:tplc="0C0A0001">
       <w:start w:val="1"/>
       <w:numFmt w:val="bullet"/>

</xml_diff>

<commit_message>
use case 2 aparte completo
</commit_message>
<xml_diff>
--- a/Practica 1/Use case 1.docx
+++ b/Practica 1/Use case 1.docx
@@ -646,6 +646,29 @@
     </w:p>
     <w:p>
       <w:pPr>
+        <w:pStyle w:val="Prrafodelista"/>
+        <w:numPr>
+          <w:ilvl w:val="0"/>
+          <w:numId w:val="2"/>
+        </w:numPr>
+        <w:jc w:val="both"/>
+        <w:rPr>
+          <w:rFonts w:ascii="Times New Roman" w:hAnsi="Times New Roman" w:cs="Times New Roman"/>
+          <w:sz w:val="24"/>
+          <w:lang w:val="en-US"/>
+        </w:rPr>
+      </w:pPr>
+      <w:r>
+        <w:rPr>
+          <w:rFonts w:ascii="Times New Roman" w:hAnsi="Times New Roman" w:cs="Times New Roman"/>
+          <w:sz w:val="24"/>
+          <w:lang w:val="en-US"/>
+        </w:rPr>
+        <w:t>Admin: Wants to check the offer to approve, deny or ask for changes</w:t>
+      </w:r>
+    </w:p>
+    <w:p>
+      <w:pPr>
         <w:jc w:val="both"/>
         <w:rPr>
           <w:rFonts w:ascii="Times New Roman" w:hAnsi="Times New Roman" w:cs="Times New Roman"/>
@@ -661,6 +684,14 @@
         </w:rPr>
         <w:t>Preconditions: The user is identified and login as a host. The host has uploaded before the house</w:t>
       </w:r>
+      <w:r>
+        <w:rPr>
+          <w:rFonts w:ascii="Times New Roman" w:hAnsi="Times New Roman" w:cs="Times New Roman"/>
+          <w:sz w:val="24"/>
+          <w:lang w:val="en-US"/>
+        </w:rPr>
+        <w:t>.</w:t>
+      </w:r>
     </w:p>
     <w:p>
       <w:pPr>
@@ -678,6 +709,383 @@
           <w:lang w:val="en-US"/>
         </w:rPr>
         <w:t xml:space="preserve">Success guarantee (Post-conditions): The host put an offer in the system, the admin </w:t>
+      </w:r>
+      <w:r>
+        <w:rPr>
+          <w:rFonts w:ascii="Times New Roman" w:hAnsi="Times New Roman" w:cs="Times New Roman"/>
+          <w:sz w:val="24"/>
+          <w:lang w:val="en-US"/>
+        </w:rPr>
+        <w:t>approves the offer and it’s published in the system.</w:t>
+      </w:r>
+    </w:p>
+    <w:p>
+      <w:pPr>
+        <w:jc w:val="both"/>
+        <w:rPr>
+          <w:rFonts w:ascii="Times New Roman" w:hAnsi="Times New Roman" w:cs="Times New Roman"/>
+          <w:sz w:val="24"/>
+          <w:lang w:val="en-US"/>
+        </w:rPr>
+      </w:pPr>
+      <w:r>
+        <w:rPr>
+          <w:rFonts w:ascii="Times New Roman" w:hAnsi="Times New Roman" w:cs="Times New Roman"/>
+          <w:sz w:val="24"/>
+          <w:lang w:val="en-US"/>
+        </w:rPr>
+        <w:t>Main Success Scenario:</w:t>
+      </w:r>
+    </w:p>
+    <w:p>
+      <w:pPr>
+        <w:pStyle w:val="Prrafodelista"/>
+        <w:numPr>
+          <w:ilvl w:val="0"/>
+          <w:numId w:val="4"/>
+        </w:numPr>
+        <w:jc w:val="both"/>
+        <w:rPr>
+          <w:rFonts w:ascii="Times New Roman" w:hAnsi="Times New Roman" w:cs="Times New Roman"/>
+          <w:sz w:val="24"/>
+          <w:lang w:val="en-US"/>
+        </w:rPr>
+      </w:pPr>
+      <w:r>
+        <w:rPr>
+          <w:rFonts w:ascii="Times New Roman" w:hAnsi="Times New Roman" w:cs="Times New Roman"/>
+          <w:sz w:val="24"/>
+          <w:lang w:val="en-US"/>
+        </w:rPr>
+        <w:t>The user chooses the house</w:t>
+      </w:r>
+    </w:p>
+    <w:p>
+      <w:pPr>
+        <w:pStyle w:val="Prrafodelista"/>
+        <w:numPr>
+          <w:ilvl w:val="0"/>
+          <w:numId w:val="4"/>
+        </w:numPr>
+        <w:jc w:val="both"/>
+        <w:rPr>
+          <w:rFonts w:ascii="Times New Roman" w:hAnsi="Times New Roman" w:cs="Times New Roman"/>
+          <w:sz w:val="24"/>
+          <w:lang w:val="en-US"/>
+        </w:rPr>
+      </w:pPr>
+      <w:r>
+        <w:rPr>
+          <w:rFonts w:ascii="Times New Roman" w:hAnsi="Times New Roman" w:cs="Times New Roman"/>
+          <w:sz w:val="24"/>
+          <w:lang w:val="en-US"/>
+        </w:rPr>
+        <w:t>The user chooses the type of the offer: vaccational or living</w:t>
+      </w:r>
+    </w:p>
+    <w:p>
+      <w:pPr>
+        <w:pStyle w:val="Prrafodelista"/>
+        <w:numPr>
+          <w:ilvl w:val="0"/>
+          <w:numId w:val="4"/>
+        </w:numPr>
+        <w:jc w:val="both"/>
+        <w:rPr>
+          <w:rFonts w:ascii="Times New Roman" w:hAnsi="Times New Roman" w:cs="Times New Roman"/>
+          <w:sz w:val="24"/>
+          <w:lang w:val="en-US"/>
+        </w:rPr>
+      </w:pPr>
+      <w:r>
+        <w:rPr>
+          <w:rFonts w:ascii="Times New Roman" w:hAnsi="Times New Roman" w:cs="Times New Roman"/>
+          <w:sz w:val="24"/>
+          <w:lang w:val="en-US"/>
+        </w:rPr>
+        <w:t>The user introduces the price for the offer and submits to the admin</w:t>
+      </w:r>
+    </w:p>
+    <w:p>
+      <w:pPr>
+        <w:pStyle w:val="Prrafodelista"/>
+        <w:numPr>
+          <w:ilvl w:val="0"/>
+          <w:numId w:val="4"/>
+        </w:numPr>
+        <w:jc w:val="both"/>
+        <w:rPr>
+          <w:rFonts w:ascii="Times New Roman" w:hAnsi="Times New Roman" w:cs="Times New Roman"/>
+          <w:sz w:val="24"/>
+          <w:lang w:val="en-US"/>
+        </w:rPr>
+      </w:pPr>
+      <w:r>
+        <w:rPr>
+          <w:rFonts w:ascii="Times New Roman" w:hAnsi="Times New Roman" w:cs="Times New Roman"/>
+          <w:sz w:val="24"/>
+          <w:lang w:val="en-US"/>
+        </w:rPr>
+        <w:t>The admin approves the offer and appears in the system</w:t>
+      </w:r>
+    </w:p>
+    <w:p>
+      <w:pPr>
+        <w:jc w:val="both"/>
+        <w:rPr>
+          <w:rFonts w:ascii="Times New Roman" w:hAnsi="Times New Roman" w:cs="Times New Roman"/>
+          <w:sz w:val="24"/>
+          <w:lang w:val="en-US"/>
+        </w:rPr>
+      </w:pPr>
+      <w:r>
+        <w:rPr>
+          <w:rFonts w:ascii="Times New Roman" w:hAnsi="Times New Roman" w:cs="Times New Roman"/>
+          <w:sz w:val="24"/>
+          <w:lang w:val="en-US"/>
+        </w:rPr>
+        <w:t>Extension (Alternative Paths):</w:t>
+      </w:r>
+    </w:p>
+    <w:p>
+      <w:pPr>
+        <w:jc w:val="both"/>
+        <w:rPr>
+          <w:rFonts w:ascii="Times New Roman" w:hAnsi="Times New Roman" w:cs="Times New Roman"/>
+          <w:sz w:val="24"/>
+          <w:lang w:val="en-US"/>
+        </w:rPr>
+      </w:pPr>
+      <w:r>
+        <w:rPr>
+          <w:rFonts w:ascii="Times New Roman" w:hAnsi="Times New Roman" w:cs="Times New Roman"/>
+          <w:sz w:val="24"/>
+          <w:lang w:val="en-US"/>
+        </w:rPr>
+        <w:t xml:space="preserve">      4a. The admin denies the offer.</w:t>
+      </w:r>
+    </w:p>
+    <w:p>
+      <w:pPr>
+        <w:jc w:val="both"/>
+        <w:rPr>
+          <w:rFonts w:ascii="Times New Roman" w:hAnsi="Times New Roman" w:cs="Times New Roman"/>
+          <w:sz w:val="24"/>
+          <w:lang w:val="en-US"/>
+        </w:rPr>
+      </w:pPr>
+      <w:r>
+        <w:rPr>
+          <w:rFonts w:ascii="Times New Roman" w:hAnsi="Times New Roman" w:cs="Times New Roman"/>
+          <w:sz w:val="24"/>
+          <w:lang w:val="en-US"/>
+        </w:rPr>
+        <w:tab/>
+        <w:t>4a.1 The offer doesn’t appear in the system and it’s deleted.</w:t>
+      </w:r>
+    </w:p>
+    <w:p>
+      <w:pPr>
+        <w:jc w:val="both"/>
+        <w:rPr>
+          <w:rFonts w:ascii="Times New Roman" w:hAnsi="Times New Roman" w:cs="Times New Roman"/>
+          <w:sz w:val="24"/>
+          <w:lang w:val="en-US"/>
+        </w:rPr>
+      </w:pPr>
+      <w:r>
+        <w:rPr>
+          <w:rFonts w:ascii="Times New Roman" w:hAnsi="Times New Roman" w:cs="Times New Roman"/>
+          <w:sz w:val="24"/>
+          <w:lang w:val="en-US"/>
+        </w:rPr>
+        <w:t xml:space="preserve">      4b. The admin asks the host for changes.</w:t>
+      </w:r>
+    </w:p>
+    <w:p>
+      <w:pPr>
+        <w:ind w:left="708"/>
+        <w:jc w:val="both"/>
+        <w:rPr>
+          <w:rFonts w:ascii="Times New Roman" w:hAnsi="Times New Roman" w:cs="Times New Roman"/>
+          <w:sz w:val="24"/>
+          <w:lang w:val="en-US"/>
+        </w:rPr>
+      </w:pPr>
+      <w:r>
+        <w:rPr>
+          <w:rFonts w:ascii="Times New Roman" w:hAnsi="Times New Roman" w:cs="Times New Roman"/>
+          <w:sz w:val="24"/>
+          <w:lang w:val="en-US"/>
+        </w:rPr>
+        <w:t>4b.1 The host have five days to change the offer. If it’s not changed, the offer is     denied. Otherwise, we go back to step 3.</w:t>
+      </w:r>
+    </w:p>
+    <w:p>
+      <w:pPr>
+        <w:jc w:val="both"/>
+        <w:rPr>
+          <w:rFonts w:ascii="Times New Roman" w:hAnsi="Times New Roman" w:cs="Times New Roman"/>
+          <w:sz w:val="24"/>
+          <w:lang w:val="en-US"/>
+        </w:rPr>
+      </w:pPr>
+      <w:r>
+        <w:rPr>
+          <w:rFonts w:ascii="Times New Roman" w:hAnsi="Times New Roman" w:cs="Times New Roman"/>
+          <w:sz w:val="24"/>
+          <w:lang w:val="en-US"/>
+        </w:rPr>
+        <w:t xml:space="preserve">Special </w:t>
+      </w:r>
+      <w:proofErr w:type="spellStart"/>
+      <w:r>
+        <w:rPr>
+          <w:rFonts w:ascii="Times New Roman" w:hAnsi="Times New Roman" w:cs="Times New Roman"/>
+          <w:sz w:val="24"/>
+          <w:lang w:val="en-US"/>
+        </w:rPr>
+        <w:t>Requierements</w:t>
+      </w:r>
+      <w:proofErr w:type="spellEnd"/>
+      <w:r>
+        <w:rPr>
+          <w:rFonts w:ascii="Times New Roman" w:hAnsi="Times New Roman" w:cs="Times New Roman"/>
+          <w:sz w:val="24"/>
+          <w:lang w:val="en-US"/>
+        </w:rPr>
+        <w:t>:</w:t>
+      </w:r>
+    </w:p>
+    <w:p>
+      <w:pPr>
+        <w:jc w:val="both"/>
+        <w:rPr>
+          <w:rFonts w:ascii="Times New Roman" w:hAnsi="Times New Roman" w:cs="Times New Roman"/>
+          <w:sz w:val="24"/>
+          <w:lang w:val="en-US"/>
+        </w:rPr>
+      </w:pPr>
+      <w:r>
+        <w:rPr>
+          <w:rFonts w:ascii="Times New Roman" w:hAnsi="Times New Roman" w:cs="Times New Roman"/>
+          <w:sz w:val="24"/>
+          <w:lang w:val="en-US"/>
+        </w:rPr>
+        <w:t>Technology and Data Variations List:</w:t>
+      </w:r>
+    </w:p>
+    <w:p>
+      <w:pPr>
+        <w:pStyle w:val="Prrafodelista"/>
+        <w:numPr>
+          <w:ilvl w:val="0"/>
+          <w:numId w:val="5"/>
+        </w:numPr>
+        <w:jc w:val="both"/>
+        <w:rPr>
+          <w:rFonts w:ascii="Times New Roman" w:hAnsi="Times New Roman" w:cs="Times New Roman"/>
+          <w:sz w:val="24"/>
+          <w:lang w:val="en-US"/>
+        </w:rPr>
+      </w:pPr>
+      <w:r>
+        <w:rPr>
+          <w:rFonts w:ascii="Times New Roman" w:hAnsi="Times New Roman" w:cs="Times New Roman"/>
+          <w:sz w:val="24"/>
+          <w:lang w:val="en-US"/>
+        </w:rPr>
+        <w:t>If the offer is</w:t>
+      </w:r>
+      <w:r>
+        <w:rPr>
+          <w:rFonts w:ascii="Times New Roman" w:hAnsi="Times New Roman" w:cs="Times New Roman"/>
+          <w:sz w:val="24"/>
+          <w:lang w:val="en-US"/>
+        </w:rPr>
+        <w:t xml:space="preserve"> a living offer, it’s added to the system register</w:t>
+      </w:r>
+    </w:p>
+    <w:p>
+      <w:pPr>
+        <w:jc w:val="both"/>
+        <w:rPr>
+          <w:rFonts w:ascii="Times New Roman" w:hAnsi="Times New Roman" w:cs="Times New Roman"/>
+          <w:sz w:val="24"/>
+          <w:lang w:val="en-US"/>
+        </w:rPr>
+      </w:pPr>
+      <w:r>
+        <w:rPr>
+          <w:rFonts w:ascii="Times New Roman" w:hAnsi="Times New Roman" w:cs="Times New Roman"/>
+          <w:sz w:val="24"/>
+          <w:lang w:val="en-US"/>
+        </w:rPr>
+        <w:t>Frequency:</w:t>
+      </w:r>
+    </w:p>
+    <w:p>
+      <w:pPr>
+        <w:pStyle w:val="Prrafodelista"/>
+        <w:numPr>
+          <w:ilvl w:val="0"/>
+          <w:numId w:val="5"/>
+        </w:numPr>
+        <w:jc w:val="both"/>
+        <w:rPr>
+          <w:rFonts w:ascii="Times New Roman" w:hAnsi="Times New Roman" w:cs="Times New Roman"/>
+          <w:sz w:val="24"/>
+          <w:lang w:val="en-US"/>
+        </w:rPr>
+      </w:pPr>
+      <w:r>
+        <w:rPr>
+          <w:rFonts w:ascii="Times New Roman" w:hAnsi="Times New Roman" w:cs="Times New Roman"/>
+          <w:sz w:val="24"/>
+          <w:lang w:val="en-US"/>
+        </w:rPr>
+        <w:t>High, in the order of one of concurrent users</w:t>
+      </w:r>
+    </w:p>
+    <w:p>
+      <w:pPr>
+        <w:jc w:val="both"/>
+        <w:rPr>
+          <w:rFonts w:ascii="Times New Roman" w:hAnsi="Times New Roman" w:cs="Times New Roman"/>
+          <w:sz w:val="24"/>
+          <w:lang w:val="en-US"/>
+        </w:rPr>
+      </w:pPr>
+      <w:r>
+        <w:rPr>
+          <w:rFonts w:ascii="Times New Roman" w:hAnsi="Times New Roman" w:cs="Times New Roman"/>
+          <w:sz w:val="24"/>
+          <w:lang w:val="en-US"/>
+        </w:rPr>
+        <w:t>Open Issues:</w:t>
+      </w:r>
+    </w:p>
+    <w:p>
+      <w:pPr>
+        <w:pStyle w:val="Prrafodelista"/>
+        <w:numPr>
+          <w:ilvl w:val="0"/>
+          <w:numId w:val="5"/>
+        </w:numPr>
+        <w:jc w:val="both"/>
+        <w:rPr>
+          <w:rFonts w:ascii="Times New Roman" w:hAnsi="Times New Roman" w:cs="Times New Roman"/>
+          <w:sz w:val="24"/>
+          <w:lang w:val="en-US"/>
+        </w:rPr>
+      </w:pPr>
+      <w:r>
+        <w:rPr>
+          <w:rFonts w:ascii="Times New Roman" w:hAnsi="Times New Roman" w:cs="Times New Roman"/>
+          <w:sz w:val="24"/>
+          <w:lang w:val="en-US"/>
+        </w:rPr>
+        <w:t>None</w:t>
       </w:r>
       <w:bookmarkStart w:id="0" w:name="_GoBack"/>
       <w:bookmarkEnd w:id="0"/>
@@ -695,6 +1103,205 @@
 <file path=word/numbering.xml><?xml version="1.0" encoding="utf-8"?>
 <w:numbering xmlns:wpc="http://schemas.microsoft.com/office/word/2010/wordprocessingCanvas" xmlns:cx="http://schemas.microsoft.com/office/drawing/2014/chartex" xmlns:cx1="http://schemas.microsoft.com/office/drawing/2015/9/8/chartex" xmlns:cx2="http://schemas.microsoft.com/office/drawing/2015/10/21/chartex" xmlns:cx3="http://schemas.microsoft.com/office/drawing/2016/5/9/chartex" xmlns:cx4="http://schemas.microsoft.com/office/drawing/2016/5/10/chartex" xmlns:cx5="http://schemas.microsoft.com/office/drawing/2016/5/11/chartex" xmlns:cx6="http://schemas.microsoft.com/office/drawing/2016/5/12/chartex" xmlns:cx7="http://schemas.microsoft.com/office/drawing/2016/5/13/chartex" xmlns:cx8="http://schemas.microsoft.com/office/drawing/2016/5/14/chartex" xmlns:mc="http://schemas.openxmlformats.org/markup-compatibility/2006" xmlns:aink="http://schemas.microsoft.com/office/drawing/2016/ink" xmlns:am3d="http://schemas.microsoft.com/office/drawing/2017/model3d" xmlns:o="urn:schemas-microsoft-com:office:office" xmlns:r="http://schemas.openxmlformats.org/officeDocument/2006/relationships" xmlns:m="http://schemas.openxmlformats.org/officeDocument/2006/math" xmlns:v="urn:schemas-microsoft-com:vml" xmlns:wp14="http://schemas.microsoft.com/office/word/2010/wordprocessingDrawing" xmlns:wp="http://schemas.openxmlformats.org/drawingml/2006/wordprocessingDrawing" xmlns:w10="urn:schemas-microsoft-com:office:word" xmlns:w="http://schemas.openxmlformats.org/wordprocessingml/2006/main" xmlns:w14="http://schemas.microsoft.com/office/word/2010/wordml" xmlns:w15="http://schemas.microsoft.com/office/word/2012/wordml" xmlns:w16cid="http://schemas.microsoft.com/office/word/2016/wordml/cid" xmlns:w16se="http://schemas.microsoft.com/office/word/2015/wordml/symex" xmlns:wpg="http://schemas.microsoft.com/office/word/2010/wordprocessingGroup" xmlns:wpi="http://schemas.microsoft.com/office/word/2010/wordprocessingInk" xmlns:wne="http://schemas.microsoft.com/office/word/2006/wordml" xmlns:wps="http://schemas.microsoft.com/office/word/2010/wordprocessingShape" mc:Ignorable="w14 w15 w16se w16cid wp14">
   <w:abstractNum w:abstractNumId="0" w15:restartNumberingAfterBreak="0">
+    <w:nsid w:val="151E63FC"/>
+    <w:multiLevelType w:val="hybridMultilevel"/>
+    <w:tmpl w:val="1AAA7074"/>
+    <w:lvl w:ilvl="0" w:tplc="0C0A000F">
+      <w:start w:val="1"/>
+      <w:numFmt w:val="decimal"/>
+      <w:lvlText w:val="%1."/>
+      <w:lvlJc w:val="left"/>
+      <w:pPr>
+        <w:ind w:left="720" w:hanging="360"/>
+      </w:pPr>
+    </w:lvl>
+    <w:lvl w:ilvl="1" w:tplc="0C0A0019" w:tentative="1">
+      <w:start w:val="1"/>
+      <w:numFmt w:val="lowerLetter"/>
+      <w:lvlText w:val="%2."/>
+      <w:lvlJc w:val="left"/>
+      <w:pPr>
+        <w:ind w:left="1440" w:hanging="360"/>
+      </w:pPr>
+    </w:lvl>
+    <w:lvl w:ilvl="2" w:tplc="0C0A001B" w:tentative="1">
+      <w:start w:val="1"/>
+      <w:numFmt w:val="lowerRoman"/>
+      <w:lvlText w:val="%3."/>
+      <w:lvlJc w:val="right"/>
+      <w:pPr>
+        <w:ind w:left="2160" w:hanging="180"/>
+      </w:pPr>
+    </w:lvl>
+    <w:lvl w:ilvl="3" w:tplc="0C0A000F" w:tentative="1">
+      <w:start w:val="1"/>
+      <w:numFmt w:val="decimal"/>
+      <w:lvlText w:val="%4."/>
+      <w:lvlJc w:val="left"/>
+      <w:pPr>
+        <w:ind w:left="2880" w:hanging="360"/>
+      </w:pPr>
+    </w:lvl>
+    <w:lvl w:ilvl="4" w:tplc="0C0A0019" w:tentative="1">
+      <w:start w:val="1"/>
+      <w:numFmt w:val="lowerLetter"/>
+      <w:lvlText w:val="%5."/>
+      <w:lvlJc w:val="left"/>
+      <w:pPr>
+        <w:ind w:left="3600" w:hanging="360"/>
+      </w:pPr>
+    </w:lvl>
+    <w:lvl w:ilvl="5" w:tplc="0C0A001B" w:tentative="1">
+      <w:start w:val="1"/>
+      <w:numFmt w:val="lowerRoman"/>
+      <w:lvlText w:val="%6."/>
+      <w:lvlJc w:val="right"/>
+      <w:pPr>
+        <w:ind w:left="4320" w:hanging="180"/>
+      </w:pPr>
+    </w:lvl>
+    <w:lvl w:ilvl="6" w:tplc="0C0A000F" w:tentative="1">
+      <w:start w:val="1"/>
+      <w:numFmt w:val="decimal"/>
+      <w:lvlText w:val="%7."/>
+      <w:lvlJc w:val="left"/>
+      <w:pPr>
+        <w:ind w:left="5040" w:hanging="360"/>
+      </w:pPr>
+    </w:lvl>
+    <w:lvl w:ilvl="7" w:tplc="0C0A0019" w:tentative="1">
+      <w:start w:val="1"/>
+      <w:numFmt w:val="lowerLetter"/>
+      <w:lvlText w:val="%8."/>
+      <w:lvlJc w:val="left"/>
+      <w:pPr>
+        <w:ind w:left="5760" w:hanging="360"/>
+      </w:pPr>
+    </w:lvl>
+    <w:lvl w:ilvl="8" w:tplc="0C0A001B" w:tentative="1">
+      <w:start w:val="1"/>
+      <w:numFmt w:val="lowerRoman"/>
+      <w:lvlText w:val="%9."/>
+      <w:lvlJc w:val="right"/>
+      <w:pPr>
+        <w:ind w:left="6480" w:hanging="180"/>
+      </w:pPr>
+    </w:lvl>
+  </w:abstractNum>
+  <w:abstractNum w:abstractNumId="1" w15:restartNumberingAfterBreak="0">
+    <w:nsid w:val="3C041E55"/>
+    <w:multiLevelType w:val="hybridMultilevel"/>
+    <w:tmpl w:val="BDC82020"/>
+    <w:lvl w:ilvl="0" w:tplc="0C0A0001">
+      <w:start w:val="1"/>
+      <w:numFmt w:val="bullet"/>
+      <w:lvlText w:val=""/>
+      <w:lvlJc w:val="left"/>
+      <w:pPr>
+        <w:ind w:left="720" w:hanging="360"/>
+      </w:pPr>
+      <w:rPr>
+        <w:rFonts w:ascii="Symbol" w:hAnsi="Symbol" w:hint="default"/>
+      </w:rPr>
+    </w:lvl>
+    <w:lvl w:ilvl="1" w:tplc="0C0A0003" w:tentative="1">
+      <w:start w:val="1"/>
+      <w:numFmt w:val="bullet"/>
+      <w:lvlText w:val="o"/>
+      <w:lvlJc w:val="left"/>
+      <w:pPr>
+        <w:ind w:left="1440" w:hanging="360"/>
+      </w:pPr>
+      <w:rPr>
+        <w:rFonts w:ascii="Courier New" w:hAnsi="Courier New" w:cs="Courier New" w:hint="default"/>
+      </w:rPr>
+    </w:lvl>
+    <w:lvl w:ilvl="2" w:tplc="0C0A0005" w:tentative="1">
+      <w:start w:val="1"/>
+      <w:numFmt w:val="bullet"/>
+      <w:lvlText w:val=""/>
+      <w:lvlJc w:val="left"/>
+      <w:pPr>
+        <w:ind w:left="2160" w:hanging="360"/>
+      </w:pPr>
+      <w:rPr>
+        <w:rFonts w:ascii="Wingdings" w:hAnsi="Wingdings" w:hint="default"/>
+      </w:rPr>
+    </w:lvl>
+    <w:lvl w:ilvl="3" w:tplc="0C0A0001" w:tentative="1">
+      <w:start w:val="1"/>
+      <w:numFmt w:val="bullet"/>
+      <w:lvlText w:val=""/>
+      <w:lvlJc w:val="left"/>
+      <w:pPr>
+        <w:ind w:left="2880" w:hanging="360"/>
+      </w:pPr>
+      <w:rPr>
+        <w:rFonts w:ascii="Symbol" w:hAnsi="Symbol" w:hint="default"/>
+      </w:rPr>
+    </w:lvl>
+    <w:lvl w:ilvl="4" w:tplc="0C0A0003" w:tentative="1">
+      <w:start w:val="1"/>
+      <w:numFmt w:val="bullet"/>
+      <w:lvlText w:val="o"/>
+      <w:lvlJc w:val="left"/>
+      <w:pPr>
+        <w:ind w:left="3600" w:hanging="360"/>
+      </w:pPr>
+      <w:rPr>
+        <w:rFonts w:ascii="Courier New" w:hAnsi="Courier New" w:cs="Courier New" w:hint="default"/>
+      </w:rPr>
+    </w:lvl>
+    <w:lvl w:ilvl="5" w:tplc="0C0A0005" w:tentative="1">
+      <w:start w:val="1"/>
+      <w:numFmt w:val="bullet"/>
+      <w:lvlText w:val=""/>
+      <w:lvlJc w:val="left"/>
+      <w:pPr>
+        <w:ind w:left="4320" w:hanging="360"/>
+      </w:pPr>
+      <w:rPr>
+        <w:rFonts w:ascii="Wingdings" w:hAnsi="Wingdings" w:hint="default"/>
+      </w:rPr>
+    </w:lvl>
+    <w:lvl w:ilvl="6" w:tplc="0C0A0001" w:tentative="1">
+      <w:start w:val="1"/>
+      <w:numFmt w:val="bullet"/>
+      <w:lvlText w:val=""/>
+      <w:lvlJc w:val="left"/>
+      <w:pPr>
+        <w:ind w:left="5040" w:hanging="360"/>
+      </w:pPr>
+      <w:rPr>
+        <w:rFonts w:ascii="Symbol" w:hAnsi="Symbol" w:hint="default"/>
+      </w:rPr>
+    </w:lvl>
+    <w:lvl w:ilvl="7" w:tplc="0C0A0003" w:tentative="1">
+      <w:start w:val="1"/>
+      <w:numFmt w:val="bullet"/>
+      <w:lvlText w:val="o"/>
+      <w:lvlJc w:val="left"/>
+      <w:pPr>
+        <w:ind w:left="5760" w:hanging="360"/>
+      </w:pPr>
+      <w:rPr>
+        <w:rFonts w:ascii="Courier New" w:hAnsi="Courier New" w:cs="Courier New" w:hint="default"/>
+      </w:rPr>
+    </w:lvl>
+    <w:lvl w:ilvl="8" w:tplc="0C0A0005" w:tentative="1">
+      <w:start w:val="1"/>
+      <w:numFmt w:val="bullet"/>
+      <w:lvlText w:val=""/>
+      <w:lvlJc w:val="left"/>
+      <w:pPr>
+        <w:ind w:left="6480" w:hanging="360"/>
+      </w:pPr>
+      <w:rPr>
+        <w:rFonts w:ascii="Wingdings" w:hAnsi="Wingdings" w:hint="default"/>
+      </w:rPr>
+    </w:lvl>
+  </w:abstractNum>
+  <w:abstractNum w:abstractNumId="2" w15:restartNumberingAfterBreak="0">
     <w:nsid w:val="528F7B9A"/>
     <w:multiLevelType w:val="hybridMultilevel"/>
     <w:tmpl w:val="0D7483E0"/>
@@ -807,7 +1414,7 @@
       </w:rPr>
     </w:lvl>
   </w:abstractNum>
-  <w:abstractNum w:abstractNumId="1" w15:restartNumberingAfterBreak="0">
+  <w:abstractNum w:abstractNumId="3" w15:restartNumberingAfterBreak="0">
     <w:nsid w:val="5E38631A"/>
     <w:multiLevelType w:val="hybridMultilevel"/>
     <w:tmpl w:val="85A804EC"/>
@@ -920,7 +1527,7 @@
       </w:rPr>
     </w:lvl>
   </w:abstractNum>
-  <w:abstractNum w:abstractNumId="2" w15:restartNumberingAfterBreak="0">
+  <w:abstractNum w:abstractNumId="4" w15:restartNumberingAfterBreak="0">
     <w:nsid w:val="7A833D46"/>
     <w:multiLevelType w:val="hybridMultilevel"/>
     <w:tmpl w:val="D21034B0"/>
@@ -1007,13 +1614,19 @@
     </w:lvl>
   </w:abstractNum>
   <w:num w:numId="1">
+    <w:abstractNumId w:val="2"/>
+  </w:num>
+  <w:num w:numId="2">
+    <w:abstractNumId w:val="3"/>
+  </w:num>
+  <w:num w:numId="3">
+    <w:abstractNumId w:val="4"/>
+  </w:num>
+  <w:num w:numId="4">
     <w:abstractNumId w:val="0"/>
   </w:num>
-  <w:num w:numId="2">
+  <w:num w:numId="5">
     <w:abstractNumId w:val="1"/>
-  </w:num>
-  <w:num w:numId="3">
-    <w:abstractNumId w:val="2"/>
   </w:num>
 </w:numbering>
 </file>

</xml_diff>

<commit_message>
casi completo el template
</commit_message>
<xml_diff>
--- a/Practica 1/Use case 1.docx
+++ b/Practica 1/Use case 1.docx
@@ -594,6 +594,8 @@
           <w:lang w:val="en-US"/>
         </w:rPr>
       </w:pPr>
+      <w:bookmarkStart w:id="0" w:name="_Hlk506239442"/>
+      <w:bookmarkStart w:id="1" w:name="_GoBack"/>
       <w:r>
         <w:rPr>
           <w:rFonts w:ascii="Times New Roman" w:hAnsi="Times New Roman" w:cs="Times New Roman"/>
@@ -938,16 +940,14 @@
         </w:rPr>
         <w:t xml:space="preserve">Special </w:t>
       </w:r>
-      <w:proofErr w:type="spellStart"/>
-      <w:r>
-        <w:rPr>
-          <w:rFonts w:ascii="Times New Roman" w:hAnsi="Times New Roman" w:cs="Times New Roman"/>
-          <w:sz w:val="24"/>
-          <w:lang w:val="en-US"/>
-        </w:rPr>
-        <w:t>Requierements</w:t>
-      </w:r>
-      <w:proofErr w:type="spellEnd"/>
+      <w:r>
+        <w:rPr>
+          <w:rFonts w:ascii="Times New Roman" w:hAnsi="Times New Roman" w:cs="Times New Roman"/>
+          <w:sz w:val="24"/>
+          <w:lang w:val="en-US"/>
+        </w:rPr>
+        <w:t>Requirements</w:t>
+      </w:r>
       <w:r>
         <w:rPr>
           <w:rFonts w:ascii="Times New Roman" w:hAnsi="Times New Roman" w:cs="Times New Roman"/>
@@ -1087,8 +1087,8 @@
         </w:rPr>
         <w:t>None</w:t>
       </w:r>
-      <w:bookmarkStart w:id="0" w:name="_GoBack"/>
       <w:bookmarkEnd w:id="0"/>
+      <w:bookmarkEnd w:id="1"/>
     </w:p>
     <w:sectPr>
       <w:pgSz w:w="11906" w:h="16838"/>

</xml_diff>